<commit_message>
Rapport hebdomadaire et diagrammes UML
</commit_message>
<xml_diff>
--- a/JournalDeBord/Rapport hebdomadaire.docx
+++ b/JournalDeBord/Rapport hebdomadaire.docx
@@ -16,6 +16,125 @@
         <w:pStyle w:val="Titre2"/>
       </w:pPr>
       <w:r>
+        <w:t>Semaine 06/05</w:t>
+      </w:r>
+    </w:p>
+    <w:p>
+      <w:pPr>
+        <w:pStyle w:val="Titre3"/>
+      </w:pPr>
+      <w:r>
+        <w:t>Filip :</w:t>
+      </w:r>
+    </w:p>
+    <w:p>
+      <w:pPr>
+        <w:pStyle w:val="Paragraphedeliste"/>
+        <w:numPr>
+          <w:ilvl w:val="0"/>
+          <w:numId w:val="1"/>
+        </w:numPr>
+      </w:pPr>
+      <w:r>
+        <w:t>Création du projet</w:t>
+      </w:r>
+    </w:p>
+    <w:p>
+      <w:pPr>
+        <w:pStyle w:val="Paragraphedeliste"/>
+        <w:numPr>
+          <w:ilvl w:val="0"/>
+          <w:numId w:val="1"/>
+        </w:numPr>
+      </w:pPr>
+      <w:r>
+        <w:t>Début de l’ihm</w:t>
+      </w:r>
+    </w:p>
+    <w:p>
+      <w:pPr>
+        <w:pStyle w:val="Titre3"/>
+      </w:pPr>
+      <w:r>
+        <w:t>Aurélien :</w:t>
+      </w:r>
+    </w:p>
+    <w:p>
+      <w:pPr>
+        <w:pStyle w:val="Paragraphedeliste"/>
+        <w:numPr>
+          <w:ilvl w:val="0"/>
+          <w:numId w:val="1"/>
+        </w:numPr>
+      </w:pPr>
+      <w:r>
+        <w:t>Création du projet api</w:t>
+      </w:r>
+    </w:p>
+    <w:p>
+      <w:pPr>
+        <w:pStyle w:val="Paragraphedeliste"/>
+        <w:numPr>
+          <w:ilvl w:val="0"/>
+          <w:numId w:val="1"/>
+        </w:numPr>
+      </w:pPr>
+      <w:r>
+        <w:t>Début CRUD armes</w:t>
+      </w:r>
+    </w:p>
+    <w:p>
+      <w:pPr>
+        <w:pStyle w:val="Paragraphedeliste"/>
+        <w:numPr>
+          <w:ilvl w:val="0"/>
+          <w:numId w:val="1"/>
+        </w:numPr>
+      </w:pPr>
+      <w:r>
+        <w:t>Début CRUD personnages</w:t>
+      </w:r>
+    </w:p>
+    <w:p>
+      <w:pPr>
+        <w:pStyle w:val="Titre3"/>
+      </w:pPr>
+      <w:r>
+        <w:t>David :</w:t>
+      </w:r>
+    </w:p>
+    <w:p>
+      <w:pPr>
+        <w:pStyle w:val="Paragraphedeliste"/>
+        <w:numPr>
+          <w:ilvl w:val="0"/>
+          <w:numId w:val="1"/>
+        </w:numPr>
+      </w:pPr>
+      <w:r>
+        <w:t>Grosse maj crud personnage</w:t>
+      </w:r>
+      <w:r>
+        <w:t xml:space="preserve"> (front)</w:t>
+      </w:r>
+    </w:p>
+    <w:p>
+      <w:pPr>
+        <w:pStyle w:val="Titre3"/>
+      </w:pPr>
+      <w:r>
+        <w:t>Thierry :</w:t>
+      </w:r>
+      <w:r>
+        <w:br w:type="page"/>
+      </w:r>
+    </w:p>
+    <w:p>
+      <w:pPr>
+        <w:pStyle w:val="Titre2"/>
+      </w:pPr>
+      <w:r>
+        <w:lastRenderedPageBreak/>
         <w:t>Semaine 13/05</w:t>
       </w:r>
     </w:p>
@@ -28,8 +147,27 @@
       </w:r>
     </w:p>
     <w:p>
-      <w:r>
-        <w:t>Base de l’ihm et lecture Json</w:t>
+      <w:pPr>
+        <w:pStyle w:val="Paragraphedeliste"/>
+        <w:numPr>
+          <w:ilvl w:val="0"/>
+          <w:numId w:val="1"/>
+        </w:numPr>
+      </w:pPr>
+      <w:r>
+        <w:t>Base de l’ihm</w:t>
+      </w:r>
+    </w:p>
+    <w:p>
+      <w:pPr>
+        <w:pStyle w:val="Paragraphedeliste"/>
+        <w:numPr>
+          <w:ilvl w:val="0"/>
+          <w:numId w:val="1"/>
+        </w:numPr>
+      </w:pPr>
+      <w:r>
+        <w:t>Première version de LectureJson</w:t>
       </w:r>
     </w:p>
     <w:p>
@@ -41,8 +179,63 @@
       </w:r>
     </w:p>
     <w:p>
-      <w:r>
-        <w:t>Avancement sur l’api</w:t>
+      <w:pPr>
+        <w:pStyle w:val="Paragraphedeliste"/>
+        <w:numPr>
+          <w:ilvl w:val="0"/>
+          <w:numId w:val="1"/>
+        </w:numPr>
+      </w:pPr>
+      <w:r>
+        <w:t>Toute l’api</w:t>
+      </w:r>
+    </w:p>
+    <w:p>
+      <w:pPr>
+        <w:pStyle w:val="Paragraphedeliste"/>
+        <w:numPr>
+          <w:ilvl w:val="0"/>
+          <w:numId w:val="1"/>
+        </w:numPr>
+      </w:pPr>
+      <w:r>
+        <w:t>Controllers</w:t>
+      </w:r>
+    </w:p>
+    <w:p>
+      <w:pPr>
+        <w:pStyle w:val="Paragraphedeliste"/>
+        <w:numPr>
+          <w:ilvl w:val="0"/>
+          <w:numId w:val="1"/>
+        </w:numPr>
+      </w:pPr>
+      <w:r>
+        <w:t>Services</w:t>
+      </w:r>
+    </w:p>
+    <w:p>
+      <w:pPr>
+        <w:pStyle w:val="Paragraphedeliste"/>
+        <w:numPr>
+          <w:ilvl w:val="0"/>
+          <w:numId w:val="1"/>
+        </w:numPr>
+      </w:pPr>
+      <w:r>
+        <w:t>Javadoc</w:t>
+      </w:r>
+    </w:p>
+    <w:p>
+      <w:pPr>
+        <w:pStyle w:val="Paragraphedeliste"/>
+        <w:numPr>
+          <w:ilvl w:val="0"/>
+          <w:numId w:val="1"/>
+        </w:numPr>
+      </w:pPr>
+      <w:r>
+        <w:t>etc</w:t>
       </w:r>
     </w:p>
     <w:p>
@@ -54,8 +247,51 @@
       </w:r>
     </w:p>
     <w:p>
-      <w:r>
-        <w:t>Avancement sur les personnages et l’ihm en question</w:t>
+      <w:pPr>
+        <w:pStyle w:val="Paragraphedeliste"/>
+        <w:numPr>
+          <w:ilvl w:val="0"/>
+          <w:numId w:val="1"/>
+        </w:numPr>
+      </w:pPr>
+      <w:r>
+        <w:t>Avancement sur le front personnages</w:t>
+      </w:r>
+    </w:p>
+    <w:p>
+      <w:pPr>
+        <w:pStyle w:val="Paragraphedeliste"/>
+        <w:numPr>
+          <w:ilvl w:val="0"/>
+          <w:numId w:val="1"/>
+        </w:numPr>
+      </w:pPr>
+      <w:r>
+        <w:t>Avancement sur l’ihm personnages</w:t>
+      </w:r>
+    </w:p>
+    <w:p>
+      <w:pPr>
+        <w:pStyle w:val="Paragraphedeliste"/>
+        <w:numPr>
+          <w:ilvl w:val="0"/>
+          <w:numId w:val="1"/>
+        </w:numPr>
+      </w:pPr>
+      <w:r>
+        <w:t>Javadoc</w:t>
+      </w:r>
+    </w:p>
+    <w:p>
+      <w:pPr>
+        <w:pStyle w:val="Paragraphedeliste"/>
+        <w:numPr>
+          <w:ilvl w:val="0"/>
+          <w:numId w:val="1"/>
+        </w:numPr>
+      </w:pPr>
+      <w:r>
+        <w:t>tests</w:t>
       </w:r>
     </w:p>
     <w:p>
@@ -67,8 +303,54 @@
       </w:r>
     </w:p>
     <w:p>
-      <w:r>
-        <w:t>Avancement sur les armes et l’ihm en question</w:t>
+      <w:pPr>
+        <w:pStyle w:val="Paragraphedeliste"/>
+        <w:numPr>
+          <w:ilvl w:val="0"/>
+          <w:numId w:val="1"/>
+        </w:numPr>
+      </w:pPr>
+      <w:r>
+        <w:t>Crud armes</w:t>
+      </w:r>
+    </w:p>
+    <w:p>
+      <w:pPr>
+        <w:pStyle w:val="Paragraphedeliste"/>
+        <w:numPr>
+          <w:ilvl w:val="0"/>
+          <w:numId w:val="1"/>
+        </w:numPr>
+      </w:pPr>
+      <w:r>
+        <w:t>Javadoc</w:t>
+      </w:r>
+    </w:p>
+    <w:p>
+      <w:pPr>
+        <w:pStyle w:val="Paragraphedeliste"/>
+        <w:numPr>
+          <w:ilvl w:val="0"/>
+          <w:numId w:val="1"/>
+        </w:numPr>
+      </w:pPr>
+      <w:r>
+        <w:t>Ihm armes</w:t>
+      </w:r>
+    </w:p>
+    <w:p>
+      <w:pPr>
+        <w:pStyle w:val="Paragraphedeliste"/>
+        <w:numPr>
+          <w:ilvl w:val="0"/>
+          <w:numId w:val="1"/>
+        </w:numPr>
+      </w:pPr>
+      <w:r>
+        <w:t>tests</w:t>
+      </w:r>
+      <w:r>
+        <w:br w:type="page"/>
       </w:r>
     </w:p>
     <w:p>
@@ -76,6 +358,7 @@
         <w:pStyle w:val="Titre2"/>
       </w:pPr>
       <w:r>
+        <w:lastRenderedPageBreak/>
         <w:t>Semaine 20/05</w:t>
       </w:r>
     </w:p>
@@ -88,8 +371,75 @@
       </w:r>
     </w:p>
     <w:p>
-      <w:r>
-        <w:t>Finalisation LectureJson et implémentation, hotfix</w:t>
+      <w:pPr>
+        <w:pStyle w:val="Paragraphedeliste"/>
+        <w:numPr>
+          <w:ilvl w:val="0"/>
+          <w:numId w:val="1"/>
+        </w:numPr>
+      </w:pPr>
+      <w:r>
+        <w:t>Correction lectureJson en front et back</w:t>
+      </w:r>
+    </w:p>
+    <w:p>
+      <w:pPr>
+        <w:pStyle w:val="Paragraphedeliste"/>
+        <w:numPr>
+          <w:ilvl w:val="0"/>
+          <w:numId w:val="1"/>
+        </w:numPr>
+      </w:pPr>
+      <w:r>
+        <w:t>Implémentation des lecteurs json</w:t>
+      </w:r>
+    </w:p>
+    <w:p>
+      <w:pPr>
+        <w:pStyle w:val="Paragraphedeliste"/>
+        <w:numPr>
+          <w:ilvl w:val="0"/>
+          <w:numId w:val="1"/>
+        </w:numPr>
+      </w:pPr>
+      <w:r>
+        <w:t>Hotfix</w:t>
+      </w:r>
+    </w:p>
+    <w:p>
+      <w:pPr>
+        <w:pStyle w:val="Paragraphedeliste"/>
+        <w:numPr>
+          <w:ilvl w:val="0"/>
+          <w:numId w:val="1"/>
+        </w:numPr>
+      </w:pPr>
+      <w:r>
+        <w:t>Javadoc</w:t>
+      </w:r>
+    </w:p>
+    <w:p>
+      <w:pPr>
+        <w:pStyle w:val="Paragraphedeliste"/>
+        <w:numPr>
+          <w:ilvl w:val="0"/>
+          <w:numId w:val="1"/>
+        </w:numPr>
+      </w:pPr>
+      <w:r>
+        <w:t>Tests personnagesDatabase</w:t>
+      </w:r>
+    </w:p>
+    <w:p>
+      <w:pPr>
+        <w:pStyle w:val="Paragraphedeliste"/>
+        <w:numPr>
+          <w:ilvl w:val="0"/>
+          <w:numId w:val="1"/>
+        </w:numPr>
+      </w:pPr>
+      <w:r>
+        <w:t>Gestion des pulls merges</w:t>
       </w:r>
     </w:p>
     <w:p>
@@ -101,8 +451,51 @@
       </w:r>
     </w:p>
     <w:p>
-      <w:r>
-        <w:t>Avancement sur l’api</w:t>
+      <w:pPr>
+        <w:pStyle w:val="Paragraphedeliste"/>
+        <w:numPr>
+          <w:ilvl w:val="0"/>
+          <w:numId w:val="1"/>
+        </w:numPr>
+      </w:pPr>
+      <w:r>
+        <w:t>Finalisation de l’api</w:t>
+      </w:r>
+    </w:p>
+    <w:p>
+      <w:pPr>
+        <w:pStyle w:val="Paragraphedeliste"/>
+        <w:numPr>
+          <w:ilvl w:val="0"/>
+          <w:numId w:val="1"/>
+        </w:numPr>
+      </w:pPr>
+      <w:r>
+        <w:t>Beaucoup de fix dans tous les sens (armes, personnages)</w:t>
+      </w:r>
+    </w:p>
+    <w:p>
+      <w:pPr>
+        <w:pStyle w:val="Paragraphedeliste"/>
+        <w:numPr>
+          <w:ilvl w:val="0"/>
+          <w:numId w:val="1"/>
+        </w:numPr>
+      </w:pPr>
+      <w:r>
+        <w:t>Tests api, et autres tests</w:t>
+      </w:r>
+    </w:p>
+    <w:p>
+      <w:pPr>
+        <w:pStyle w:val="Paragraphedeliste"/>
+        <w:numPr>
+          <w:ilvl w:val="0"/>
+          <w:numId w:val="1"/>
+        </w:numPr>
+      </w:pPr>
+      <w:r>
+        <w:t>javadoc</w:t>
       </w:r>
     </w:p>
     <w:p>
@@ -114,11 +507,51 @@
       </w:r>
     </w:p>
     <w:p>
-      <w:r>
-        <w:t xml:space="preserve">Avancement sur les personnages </w:t>
-      </w:r>
-      <w:r>
-        <w:t>et les appels api</w:t>
+      <w:pPr>
+        <w:pStyle w:val="Paragraphedeliste"/>
+        <w:numPr>
+          <w:ilvl w:val="0"/>
+          <w:numId w:val="1"/>
+        </w:numPr>
+      </w:pPr>
+      <w:r>
+        <w:t>Finalisation personnages</w:t>
+      </w:r>
+    </w:p>
+    <w:p>
+      <w:pPr>
+        <w:pStyle w:val="Paragraphedeliste"/>
+        <w:numPr>
+          <w:ilvl w:val="0"/>
+          <w:numId w:val="1"/>
+        </w:numPr>
+      </w:pPr>
+      <w:r>
+        <w:t>Ihm</w:t>
+      </w:r>
+    </w:p>
+    <w:p>
+      <w:pPr>
+        <w:pStyle w:val="Paragraphedeliste"/>
+        <w:numPr>
+          <w:ilvl w:val="0"/>
+          <w:numId w:val="1"/>
+        </w:numPr>
+      </w:pPr>
+      <w:r>
+        <w:t>Javadoc</w:t>
+      </w:r>
+    </w:p>
+    <w:p>
+      <w:pPr>
+        <w:pStyle w:val="Paragraphedeliste"/>
+        <w:numPr>
+          <w:ilvl w:val="0"/>
+          <w:numId w:val="1"/>
+        </w:numPr>
+      </w:pPr>
+      <w:r>
+        <w:t>Tests</w:t>
       </w:r>
     </w:p>
     <w:p>
@@ -130,16 +563,77 @@
       </w:r>
     </w:p>
     <w:p>
-      <w:r>
-        <w:t xml:space="preserve">Avancement sur les armes et </w:t>
-      </w:r>
-      <w:r>
-        <w:t>les appels api</w:t>
-      </w:r>
-    </w:p>
-    <w:p/>
-    <w:p/>
-    <w:p/>
+      <w:pPr>
+        <w:pStyle w:val="Paragraphedeliste"/>
+        <w:numPr>
+          <w:ilvl w:val="0"/>
+          <w:numId w:val="1"/>
+        </w:numPr>
+      </w:pPr>
+      <w:r>
+        <w:t>Finalisation armes</w:t>
+      </w:r>
+    </w:p>
+    <w:p>
+      <w:pPr>
+        <w:pStyle w:val="Paragraphedeliste"/>
+        <w:numPr>
+          <w:ilvl w:val="0"/>
+          <w:numId w:val="1"/>
+        </w:numPr>
+      </w:pPr>
+      <w:r>
+        <w:t>Ihm armes</w:t>
+      </w:r>
+    </w:p>
+    <w:p>
+      <w:pPr>
+        <w:pStyle w:val="Paragraphedeliste"/>
+        <w:numPr>
+          <w:ilvl w:val="0"/>
+          <w:numId w:val="1"/>
+        </w:numPr>
+      </w:pPr>
+      <w:r>
+        <w:t>Crud armes</w:t>
+      </w:r>
+    </w:p>
+    <w:p>
+      <w:pPr>
+        <w:pStyle w:val="Paragraphedeliste"/>
+        <w:numPr>
+          <w:ilvl w:val="0"/>
+          <w:numId w:val="1"/>
+        </w:numPr>
+      </w:pPr>
+      <w:r>
+        <w:t>Javadoc</w:t>
+      </w:r>
+    </w:p>
+    <w:p>
+      <w:pPr>
+        <w:pStyle w:val="Paragraphedeliste"/>
+        <w:numPr>
+          <w:ilvl w:val="0"/>
+          <w:numId w:val="1"/>
+        </w:numPr>
+      </w:pPr>
+      <w:r>
+        <w:t>Tests</w:t>
+      </w:r>
+    </w:p>
+    <w:p>
+      <w:pPr>
+        <w:pStyle w:val="Paragraphedeliste"/>
+        <w:numPr>
+          <w:ilvl w:val="0"/>
+          <w:numId w:val="1"/>
+        </w:numPr>
+      </w:pPr>
+      <w:r>
+        <w:t>Hotfix</w:t>
+      </w:r>
+    </w:p>
     <w:sectPr>
       <w:pgSz w:w="11906" w:h="16838"/>
       <w:pgMar w:top="1417" w:right="1417" w:bottom="1417" w:left="1417" w:header="708" w:footer="708" w:gutter="0"/>
@@ -148,6 +642,126 @@
     </w:sectPr>
   </w:body>
 </w:document>
+</file>
+
+<file path=word/numbering.xml><?xml version="1.0" encoding="utf-8"?>
+<w:numbering xmlns:wpc="http://schemas.microsoft.com/office/word/2010/wordprocessingCanvas" xmlns:cx="http://schemas.microsoft.com/office/drawing/2014/chartex" xmlns:cx1="http://schemas.microsoft.com/office/drawing/2015/9/8/chartex" xmlns:cx2="http://schemas.microsoft.com/office/drawing/2015/10/21/chartex" xmlns:cx3="http://schemas.microsoft.com/office/drawing/2016/5/9/chartex" xmlns:cx4="http://schemas.microsoft.com/office/drawing/2016/5/10/chartex" xmlns:cx5="http://schemas.microsoft.com/office/drawing/2016/5/11/chartex" xmlns:cx6="http://schemas.microsoft.com/office/drawing/2016/5/12/chartex" xmlns:cx7="http://schemas.microsoft.com/office/drawing/2016/5/13/chartex" xmlns:cx8="http://schemas.microsoft.com/office/drawing/2016/5/14/chartex" xmlns:mc="http://schemas.openxmlformats.org/markup-compatibility/2006" xmlns:aink="http://schemas.microsoft.com/office/drawing/2016/ink" xmlns:am3d="http://schemas.microsoft.com/office/drawing/2017/model3d" xmlns:o="urn:schemas-microsoft-com:office:office" xmlns:oel="http://schemas.microsoft.com/office/2019/extlst" xmlns:r="http://schemas.openxmlformats.org/officeDocument/2006/relationships" xmlns:m="http://schemas.openxmlformats.org/officeDocument/2006/math" xmlns:v="urn:schemas-microsoft-com:vml" xmlns:wp14="http://schemas.microsoft.com/office/word/2010/wordprocessingDrawing" xmlns:wp="http://schemas.openxmlformats.org/drawingml/2006/wordprocessingDrawing" xmlns:w10="urn:schemas-microsoft-com:office:word" xmlns:w="http://schemas.openxmlformats.org/wordprocessingml/2006/main" xmlns:w14="http://schemas.microsoft.com/office/word/2010/wordml" xmlns:w15="http://schemas.microsoft.com/office/word/2012/wordml" xmlns:w16cex="http://schemas.microsoft.com/office/word/2018/wordml/cex" xmlns:w16cid="http://schemas.microsoft.com/office/word/2016/wordml/cid" xmlns:w16="http://schemas.microsoft.com/office/word/2018/wordml" xmlns:w16du="http://schemas.microsoft.com/office/word/2023/wordml/word16du" xmlns:w16sdtdh="http://schemas.microsoft.com/office/word/2020/wordml/sdtdatahash" xmlns:w16se="http://schemas.microsoft.com/office/word/2015/wordml/symex" xmlns:wpg="http://schemas.microsoft.com/office/word/2010/wordprocessingGroup" xmlns:wpi="http://schemas.microsoft.com/office/word/2010/wordprocessingInk" xmlns:wne="http://schemas.microsoft.com/office/word/2006/wordml" xmlns:wps="http://schemas.microsoft.com/office/word/2010/wordprocessingShape" mc:Ignorable="w14 w15 w16se w16cid w16 w16cex w16sdtdh w16du wp14">
+  <w:abstractNum w:abstractNumId="0" w15:restartNumberingAfterBreak="0">
+    <w:nsid w:val="190C2969"/>
+    <w:multiLevelType w:val="hybridMultilevel"/>
+    <w:tmpl w:val="AFA28758"/>
+    <w:lvl w:ilvl="0" w:tplc="8CEE2DE2">
+      <w:numFmt w:val="bullet"/>
+      <w:lvlText w:val="-"/>
+      <w:lvlJc w:val="left"/>
+      <w:pPr>
+        <w:ind w:left="720" w:hanging="360"/>
+      </w:pPr>
+      <w:rPr>
+        <w:rFonts w:ascii="Aptos" w:eastAsiaTheme="minorHAnsi" w:hAnsi="Aptos" w:cstheme="minorBidi" w:hint="default"/>
+      </w:rPr>
+    </w:lvl>
+    <w:lvl w:ilvl="1" w:tplc="080C0003" w:tentative="1">
+      <w:start w:val="1"/>
+      <w:numFmt w:val="bullet"/>
+      <w:lvlText w:val="o"/>
+      <w:lvlJc w:val="left"/>
+      <w:pPr>
+        <w:ind w:left="1440" w:hanging="360"/>
+      </w:pPr>
+      <w:rPr>
+        <w:rFonts w:ascii="Courier New" w:hAnsi="Courier New" w:cs="Courier New" w:hint="default"/>
+      </w:rPr>
+    </w:lvl>
+    <w:lvl w:ilvl="2" w:tplc="080C0005" w:tentative="1">
+      <w:start w:val="1"/>
+      <w:numFmt w:val="bullet"/>
+      <w:lvlText w:val=""/>
+      <w:lvlJc w:val="left"/>
+      <w:pPr>
+        <w:ind w:left="2160" w:hanging="360"/>
+      </w:pPr>
+      <w:rPr>
+        <w:rFonts w:ascii="Wingdings" w:hAnsi="Wingdings" w:hint="default"/>
+      </w:rPr>
+    </w:lvl>
+    <w:lvl w:ilvl="3" w:tplc="080C0001" w:tentative="1">
+      <w:start w:val="1"/>
+      <w:numFmt w:val="bullet"/>
+      <w:lvlText w:val=""/>
+      <w:lvlJc w:val="left"/>
+      <w:pPr>
+        <w:ind w:left="2880" w:hanging="360"/>
+      </w:pPr>
+      <w:rPr>
+        <w:rFonts w:ascii="Symbol" w:hAnsi="Symbol" w:hint="default"/>
+      </w:rPr>
+    </w:lvl>
+    <w:lvl w:ilvl="4" w:tplc="080C0003" w:tentative="1">
+      <w:start w:val="1"/>
+      <w:numFmt w:val="bullet"/>
+      <w:lvlText w:val="o"/>
+      <w:lvlJc w:val="left"/>
+      <w:pPr>
+        <w:ind w:left="3600" w:hanging="360"/>
+      </w:pPr>
+      <w:rPr>
+        <w:rFonts w:ascii="Courier New" w:hAnsi="Courier New" w:cs="Courier New" w:hint="default"/>
+      </w:rPr>
+    </w:lvl>
+    <w:lvl w:ilvl="5" w:tplc="080C0005" w:tentative="1">
+      <w:start w:val="1"/>
+      <w:numFmt w:val="bullet"/>
+      <w:lvlText w:val=""/>
+      <w:lvlJc w:val="left"/>
+      <w:pPr>
+        <w:ind w:left="4320" w:hanging="360"/>
+      </w:pPr>
+      <w:rPr>
+        <w:rFonts w:ascii="Wingdings" w:hAnsi="Wingdings" w:hint="default"/>
+      </w:rPr>
+    </w:lvl>
+    <w:lvl w:ilvl="6" w:tplc="080C0001" w:tentative="1">
+      <w:start w:val="1"/>
+      <w:numFmt w:val="bullet"/>
+      <w:lvlText w:val=""/>
+      <w:lvlJc w:val="left"/>
+      <w:pPr>
+        <w:ind w:left="5040" w:hanging="360"/>
+      </w:pPr>
+      <w:rPr>
+        <w:rFonts w:ascii="Symbol" w:hAnsi="Symbol" w:hint="default"/>
+      </w:rPr>
+    </w:lvl>
+    <w:lvl w:ilvl="7" w:tplc="080C0003" w:tentative="1">
+      <w:start w:val="1"/>
+      <w:numFmt w:val="bullet"/>
+      <w:lvlText w:val="o"/>
+      <w:lvlJc w:val="left"/>
+      <w:pPr>
+        <w:ind w:left="5760" w:hanging="360"/>
+      </w:pPr>
+      <w:rPr>
+        <w:rFonts w:ascii="Courier New" w:hAnsi="Courier New" w:cs="Courier New" w:hint="default"/>
+      </w:rPr>
+    </w:lvl>
+    <w:lvl w:ilvl="8" w:tplc="080C0005" w:tentative="1">
+      <w:start w:val="1"/>
+      <w:numFmt w:val="bullet"/>
+      <w:lvlText w:val=""/>
+      <w:lvlJc w:val="left"/>
+      <w:pPr>
+        <w:ind w:left="6480" w:hanging="360"/>
+      </w:pPr>
+      <w:rPr>
+        <w:rFonts w:ascii="Wingdings" w:hAnsi="Wingdings" w:hint="default"/>
+      </w:rPr>
+    </w:lvl>
+  </w:abstractNum>
+  <w:num w:numId="1" w16cid:durableId="858929927">
+    <w:abstractNumId w:val="0"/>
+  </w:num>
+</w:numbering>
 </file>
 
 <file path=word/styles.xml><?xml version="1.0" encoding="utf-8"?>
@@ -550,7 +1164,7 @@
   <w:style w:type="paragraph" w:default="1" w:styleId="Normal">
     <w:name w:val="Normal"/>
     <w:qFormat/>
-    <w:rsid w:val="00980BEF"/>
+    <w:rsid w:val="00742666"/>
   </w:style>
   <w:style w:type="paragraph" w:styleId="Titre1">
     <w:name w:val="heading 1"/>

</xml_diff>